<commit_message>
Final run of code and graphs/data that correspond to that
</commit_message>
<xml_diff>
--- a/dm150153458.docx
+++ b/dm150153458.docx
@@ -3,11 +3,386 @@
 <w:document xmlns:wpc="http://schemas.microsoft.com/office/word/2010/wordprocessingCanvas" xmlns:cx="http://schemas.microsoft.com/office/drawing/2014/chartex" xmlns:cx1="http://schemas.microsoft.com/office/drawing/2015/9/8/chartex" xmlns:cx2="http://schemas.microsoft.com/office/drawing/2015/10/21/chartex" xmlns:cx3="http://schemas.microsoft.com/office/drawing/2016/5/9/chartex" xmlns:cx4="http://schemas.microsoft.com/office/drawing/2016/5/10/chartex" xmlns:cx5="http://schemas.microsoft.com/office/drawing/2016/5/11/chartex" xmlns:cx6="http://schemas.microsoft.com/office/drawing/2016/5/12/chartex" xmlns:cx7="http://schemas.microsoft.com/office/drawing/2016/5/13/chartex" xmlns:cx8="http://schemas.microsoft.com/office/drawing/2016/5/14/chartex" xmlns:mc="http://schemas.openxmlformats.org/markup-compatibility/2006" xmlns:aink="http://schemas.microsoft.com/office/drawing/2016/ink" xmlns:am3d="http://schemas.microsoft.com/office/drawing/2017/model3d" xmlns:o="urn:schemas-microsoft-com:office:office" xmlns:r="http://schemas.openxmlformats.org/officeDocument/2006/relationships" xmlns:m="http://schemas.openxmlformats.org/officeDocument/2006/math" xmlns:v="urn:schemas-microsoft-com:vml" xmlns:wp14="http://schemas.microsoft.com/office/word/2010/wordprocessingDrawing" xmlns:wp="http://schemas.openxmlformats.org/drawingml/2006/wordprocessingDrawing" xmlns:w10="urn:schemas-microsoft-com:office:word" xmlns:w="http://schemas.openxmlformats.org/wordprocessingml/2006/main" xmlns:w14="http://schemas.microsoft.com/office/word/2010/wordml" xmlns:w15="http://schemas.microsoft.com/office/word/2012/wordml" xmlns:w16cid="http://schemas.microsoft.com/office/word/2016/wordml/cid" xmlns:w16se="http://schemas.microsoft.com/office/word/2015/wordml/symex" xmlns:wpg="http://schemas.microsoft.com/office/word/2010/wordprocessingGroup" xmlns:wpi="http://schemas.microsoft.com/office/word/2010/wordprocessingInk" xmlns:wne="http://schemas.microsoft.com/office/word/2006/wordml" xmlns:wps="http://schemas.microsoft.com/office/word/2010/wordprocessingShape" mc:Ignorable="w14 w15 w16se w16cid wp14">
   <w:body>
     <w:p>
+      <w:pPr>
+        <w:rPr>
+          <w:b/>
+        </w:rPr>
+      </w:pPr>
+      <w:r>
+        <w:rPr>
+          <w:b/>
+        </w:rPr>
+        <w:t>Choice of assignment:</w:t>
+      </w:r>
+      <w:r>
+        <w:rPr>
+          <w:b/>
+        </w:rPr>
+        <w:t xml:space="preserve"> </w:t>
+      </w:r>
+      <w:r>
+        <w:t>Predicting the biodegradability of chemicals from QSAR data.</w:t>
+      </w:r>
+    </w:p>
+    <w:p>
+      <w:r>
+        <w:rPr>
+          <w:b/>
+        </w:rPr>
+        <w:t>Data Preparation:</w:t>
+      </w:r>
+      <w:r>
+        <w:rPr>
+          <w:b/>
+        </w:rPr>
+        <w:t xml:space="preserve"> </w:t>
+      </w:r>
+      <w:r>
+        <w:t xml:space="preserve">I loaded the data, matrix </w:t>
+      </w:r>
+      <w:r>
+        <w:rPr>
+          <w:b/>
+          <w:i/>
+        </w:rPr>
+        <w:t>D</w:t>
+      </w:r>
+      <w:r>
+        <w:t xml:space="preserve">, into MATLAB where I then split column 11 into its own array </w:t>
+      </w:r>
+      <w:r>
+        <w:rPr>
+          <w:b/>
+          <w:i/>
+        </w:rPr>
+        <w:t>z</w:t>
+      </w:r>
+      <w:r>
+        <w:t xml:space="preserve">. This array is the </w:t>
+      </w:r>
+      <w:r>
+        <w:t>target data</w:t>
+      </w:r>
+      <w:r>
+        <w:t xml:space="preserve"> of whether a chemical is biodegradable or not. </w:t>
+      </w:r>
+      <w:r>
+        <w:t xml:space="preserve">The input data, columns 1 through 10, were placed into another matrix </w:t>
+      </w:r>
+      <w:r>
+        <w:rPr>
+          <w:b/>
+          <w:i/>
+        </w:rPr>
+        <w:t>X</w:t>
+      </w:r>
+      <w:r>
+        <w:t xml:space="preserve">. I did not perform any normalisation on this data as each column of data was within </w:t>
+      </w:r>
+      <w:r>
+        <w:t xml:space="preserve">a similar range, approximately between </w:t>
+      </w:r>
+      <w:r>
+        <w:rPr>
+          <w:rFonts w:cstheme="minorHAnsi"/>
+        </w:rPr>
+        <w:t>±</w:t>
+      </w:r>
+      <w:r>
+        <w:t xml:space="preserve"> 15.0000. I then chose my training sample size </w:t>
+      </w:r>
+      <w:r>
+        <w:rPr>
+          <w:b/>
+          <w:i/>
+        </w:rPr>
+        <w:t>n</w:t>
+      </w:r>
+      <w:r>
+        <w:t xml:space="preserve">, I decided I wanted </w:t>
+      </w:r>
+      <w:r>
+        <w:rPr>
+          <w:b/>
+          <w:i/>
+        </w:rPr>
+        <w:t>n</w:t>
+      </w:r>
+      <w:r>
+        <w:t xml:space="preserve"> to equal three quarters the total size of each column of input data. Three quarters of 1055 does not equal an </w:t>
+      </w:r>
+      <w:r>
+        <w:t>integer,</w:t>
+      </w:r>
+      <w:r>
+        <w:t xml:space="preserve"> so my MATLAB code rounds the result down to the closest integer, this meant I had a training sample data of column length 791 and an out of sample (OOS) column length of </w:t>
+      </w:r>
+      <w:r>
+        <w:t>264.</w:t>
+      </w:r>
+      <w:r>
+        <w:t xml:space="preserve"> Both </w:t>
+      </w:r>
+      <w:r>
+        <w:rPr>
+          <w:b/>
+          <w:i/>
+        </w:rPr>
+        <w:t>X</w:t>
+      </w:r>
+      <w:r>
+        <w:t xml:space="preserve"> and </w:t>
+      </w:r>
+      <w:r>
+        <w:rPr>
+          <w:b/>
+          <w:i/>
+        </w:rPr>
+        <w:t xml:space="preserve">z </w:t>
+      </w:r>
+      <w:r>
+        <w:t xml:space="preserve">were then randomly split into training sample </w:t>
+      </w:r>
+      <w:r>
+        <w:rPr>
+          <w:b/>
+          <w:i/>
+        </w:rPr>
+        <w:t>x</w:t>
+      </w:r>
+      <w:r>
+        <w:t xml:space="preserve"> and </w:t>
+      </w:r>
+      <w:r>
+        <w:rPr>
+          <w:b/>
+          <w:i/>
+        </w:rPr>
+        <w:t>z</w:t>
+      </w:r>
+      <w:r>
+        <w:t xml:space="preserve">, and OOS </w:t>
+      </w:r>
+      <w:r>
+        <w:rPr>
+          <w:b/>
+          <w:i/>
+        </w:rPr>
+        <w:t>x_star</w:t>
+      </w:r>
+      <w:r>
+        <w:t xml:space="preserve"> and </w:t>
+      </w:r>
+      <w:r>
+        <w:rPr>
+          <w:b/>
+          <w:i/>
+        </w:rPr>
+        <w:t>z_star</w:t>
+      </w:r>
+      <w:r>
+        <w:t xml:space="preserve"> with the sizes mentioned above.</w:t>
+      </w:r>
+    </w:p>
+    <w:p>
+      <w:r>
+        <w:rPr>
+          <w:b/>
+        </w:rPr>
+        <w:t xml:space="preserve">Model building parameters: </w:t>
+      </w:r>
+      <w:r>
+        <w:t xml:space="preserve">There were certain things that had to be chosen in order to build a model, initially the first choice was what type of model I was going to create. I decided to use a create a multilayer perceptron (MLP). </w:t>
+      </w:r>
+      <w:r>
+        <w:t xml:space="preserve">I chose to use an MLP because we created an MLP for a different classification problem during one of the lab classes, perhaps there were better model choices but since I was familiar with creating an MLP for a smaller but similar problem, I decided to stick with an MLP. I also needed to choose the number of cross folds </w:t>
+      </w:r>
+      <w:r>
+        <w:rPr>
+          <w:b/>
+          <w:i/>
+        </w:rPr>
+        <w:t>k</w:t>
+      </w:r>
+      <w:r>
+        <w:t>, number of hidden units</w:t>
+      </w:r>
+      <w:r>
+        <w:t xml:space="preserve"> (# of HUs)</w:t>
+      </w:r>
+      <w:r>
+        <w:t xml:space="preserve"> </w:t>
+      </w:r>
+      <w:proofErr w:type="spellStart"/>
+      <w:r>
+        <w:rPr>
+          <w:b/>
+          <w:i/>
+        </w:rPr>
+        <w:t>nhid</w:t>
+      </w:r>
+      <w:proofErr w:type="spellEnd"/>
+      <w:r>
+        <w:t xml:space="preserve">, </w:t>
+      </w:r>
+      <w:r>
+        <w:t xml:space="preserve">number of iterations </w:t>
+      </w:r>
+      <w:r>
+        <w:rPr>
+          <w:b/>
+          <w:i/>
+        </w:rPr>
+        <w:t>nits</w:t>
+      </w:r>
+      <w:r>
+        <w:t xml:space="preserve"> and whether the output unit activation function was linear or logistic. </w:t>
+      </w:r>
+    </w:p>
+    <w:p>
+      <w:r>
+        <w:t xml:space="preserve">I chose </w:t>
+      </w:r>
+      <w:r>
+        <w:rPr>
+          <w:b/>
+          <w:i/>
+        </w:rPr>
+        <w:t>k</w:t>
+      </w:r>
+      <w:r>
+        <w:t xml:space="preserve"> to equal 5, I chose that value as 5 or 10 seem to be the usual values, even though there is not a formal rule </w:t>
+      </w:r>
+      <w:r>
+        <w:fldChar w:fldCharType="begin" w:fldLock="1"/>
+      </w:r>
+      <w:r>
+        <w:instrText>ADDIN CSL_CITATION {"citationItems":[{"id":"ITEM-1","itemData":{"ISBN":"9781461468486","author":[{"dropping-particle":"","family":"Kuhn","given":"Max","non-dropping-particle":"","parse-names":false,"suffix":""},{"dropping-particle":"","family":"Johnson","given":"Kjell","non-dropping-particle":"","parse-names":false,"suffix":""}],"id":"ITEM-1","issued":{"date-parts":[["2013"]]},"number-of-pages":"70","publisher":"Springer New York","title":"Applied Predictive Modeling","type":"book"},"uris":["http://www.mendeley.com/documents/?uuid=31e13a76-e429-40b5-8847-ef8ed93bfdbe"]}],"mendeley":{"formattedCitation":"[1]","plainTextFormattedCitation":"[1]","previouslyFormattedCitation":"[1]"},"properties":{"noteIndex":0},"schema":"https://github.com/citation-style-language/schema/raw/master/csl-citation.json"}</w:instrText>
+      </w:r>
+      <w:r>
+        <w:fldChar w:fldCharType="separate"/>
+      </w:r>
+      <w:r>
+        <w:rPr>
+          <w:noProof/>
+        </w:rPr>
+        <w:t>[1]</w:t>
+      </w:r>
+      <w:r>
+        <w:fldChar w:fldCharType="end"/>
+      </w:r>
+      <w:r>
+        <w:t xml:space="preserve">. Rather than picking a singular # of HUs, I made </w:t>
+      </w:r>
+      <w:proofErr w:type="spellStart"/>
+      <w:r>
+        <w:rPr>
+          <w:b/>
+          <w:i/>
+        </w:rPr>
+        <w:t>nhid</w:t>
+      </w:r>
+      <w:proofErr w:type="spellEnd"/>
+      <w:r>
+        <w:rPr>
+          <w:b/>
+          <w:i/>
+        </w:rPr>
+        <w:t xml:space="preserve"> </w:t>
+      </w:r>
+      <w:r>
+        <w:t>an</w:t>
+      </w:r>
+      <w:r>
+        <w:t xml:space="preserve"> array of 7 elements between 5 and 15. I chose this as I was unsure what the best # of HUs was so within my code, I automated the process on choosing which is the best # of HUs.   </w:t>
+      </w:r>
       <w:bookmarkStart w:id="0" w:name="_GoBack"/>
       <w:bookmarkEnd w:id="0"/>
     </w:p>
+    <w:p>
+      <w:pPr>
+        <w:widowControl w:val="0"/>
+        <w:autoSpaceDE w:val="0"/>
+        <w:autoSpaceDN w:val="0"/>
+        <w:adjustRightInd w:val="0"/>
+        <w:spacing w:line="240" w:lineRule="auto"/>
+        <w:ind w:left="640" w:hanging="640"/>
+        <w:rPr>
+          <w:rFonts w:ascii="Calibri" w:hAnsi="Calibri" w:cs="Calibri"/>
+          <w:noProof/>
+        </w:rPr>
+      </w:pPr>
+      <w:r>
+        <w:fldChar w:fldCharType="begin" w:fldLock="1"/>
+      </w:r>
+      <w:r>
+        <w:instrText xml:space="preserve">ADDIN Mendeley Bibliography CSL_BIBLIOGRAPHY </w:instrText>
+      </w:r>
+      <w:r>
+        <w:fldChar w:fldCharType="separate"/>
+      </w:r>
+      <w:r>
+        <w:rPr>
+          <w:rFonts w:ascii="Calibri" w:hAnsi="Calibri" w:cs="Calibri"/>
+          <w:noProof/>
+          <w:szCs w:val="24"/>
+        </w:rPr>
+        <w:t>[1]</w:t>
+      </w:r>
+      <w:r>
+        <w:rPr>
+          <w:rFonts w:ascii="Calibri" w:hAnsi="Calibri" w:cs="Calibri"/>
+          <w:noProof/>
+          <w:szCs w:val="24"/>
+        </w:rPr>
+        <w:tab/>
+        <w:t xml:space="preserve">M. Kuhn and K. Johnson, </w:t>
+      </w:r>
+      <w:r>
+        <w:rPr>
+          <w:rFonts w:ascii="Calibri" w:hAnsi="Calibri" w:cs="Calibri"/>
+          <w:i/>
+          <w:iCs/>
+          <w:noProof/>
+          <w:szCs w:val="24"/>
+        </w:rPr>
+        <w:t>Applied Predictive Modeling</w:t>
+      </w:r>
+      <w:r>
+        <w:rPr>
+          <w:rFonts w:ascii="Calibri" w:hAnsi="Calibri" w:cs="Calibri"/>
+          <w:noProof/>
+          <w:szCs w:val="24"/>
+        </w:rPr>
+        <w:t>. Springer New York, 2013.</w:t>
+      </w:r>
+    </w:p>
+    <w:p>
+      <w:r>
+        <w:fldChar w:fldCharType="end"/>
+      </w:r>
+      <w:r>
+        <w:t xml:space="preserve"> </w:t>
+      </w:r>
+    </w:p>
+    <w:p>
+      <w:r>
+        <w:t xml:space="preserve"> </w:t>
+      </w:r>
+      <w:r>
+        <w:t xml:space="preserve"> </w:t>
+      </w:r>
+    </w:p>
+    <w:p>
+      <w:pPr>
+        <w:rPr>
+          <w:b/>
+        </w:rPr>
+      </w:pPr>
+    </w:p>
+    <w:p/>
     <w:sectPr>
-      <w:headerReference w:type="default" r:id="rId6"/>
+      <w:headerReference w:type="default" r:id="rId7"/>
       <w:pgSz w:w="11906" w:h="16838"/>
       <w:pgMar w:top="1440" w:right="1440" w:bottom="1440" w:left="1440" w:header="708" w:footer="708" w:gutter="0"/>
       <w:cols w:space="708"/>
@@ -74,7 +449,10 @@
       <w:pStyle w:val="Header"/>
     </w:pPr>
     <w:r>
-      <w:t>DMMI</w:t>
+      <w:t>ACS</w:t>
+    </w:r>
+    <w:r>
+      <w:t>6427 Assignment</w:t>
     </w:r>
     <w:r>
       <w:ptab w:relativeTo="margin" w:alignment="center" w:leader="none"/>
@@ -490,7 +868,6 @@
   <w:style w:type="character" w:default="1" w:styleId="DefaultParagraphFont">
     <w:name w:val="Default Paragraph Font"/>
     <w:uiPriority w:val="1"/>
-    <w:semiHidden/>
     <w:unhideWhenUsed/>
   </w:style>
   <w:style w:type="table" w:default="1" w:styleId="TableNormal">
@@ -854,4 +1231,16 @@
     </a:ext>
   </a:extLst>
 </a:theme>
+</file>
+
+<file path=customXml/item1.xml><?xml version="1.0" encoding="utf-8"?>
+<b:Sources xmlns:b="http://schemas.openxmlformats.org/officeDocument/2006/bibliography" xmlns="http://schemas.openxmlformats.org/officeDocument/2006/bibliography" SelectedStyle="\APASixthEditionOfficeOnline.xsl" StyleName="APA" Version="6"/>
+</file>
+
+<file path=customXml/itemProps1.xml><?xml version="1.0" encoding="utf-8"?>
+<ds:datastoreItem xmlns:ds="http://schemas.openxmlformats.org/officeDocument/2006/customXml" ds:itemID="{7A3F2867-258B-4FD0-AC1F-BC53DB806027}">
+  <ds:schemaRefs>
+    <ds:schemaRef ds:uri="http://schemas.openxmlformats.org/officeDocument/2006/bibliography"/>
+  </ds:schemaRefs>
+</ds:datastoreItem>
 </file>
</xml_diff>